<commit_message>
feat: Implement sliding window virtual scrolling for large documents
- Replaced react-window with custom sliding window approach
- Fixed Hebrew RTL text display in virtual scrolling mode
- Renders only 40 blocks at a time for optimal performance
- Handles documents with 10,000+ blocks efficiently
- Hidden scrollbar for cleaner interface
- Added end-of-document marker in Hebrew
- Smooth scrolling with buffer zones
- All features preserved (search, navigation, multi-select)
- Added comprehensive documentation in SLIDING_WINDOW_DOCS.md

🤖 Generated with [Claude Code](https://claude.ai/code)

Co-Authored-By: Claude <noreply@anthropic.com>
</commit_message>
<xml_diff>
--- a/transcription-system/backend/templates/hebrew-export-template.docx
+++ b/transcription-system/backend/templates/hebrew-export-template.docx
@@ -32,40 +32,7 @@
           <w:u w:val="single"/>
           <w:rtl/>
         </w:rPr>
-        <w:t>דוברים:</w:t>
-      </w:r>
-      <w:r>
-        <w:rPr>
-          <w:rFonts w:ascii="David" w:eastAsia="David" w:hAnsi="David" w:hint="cs"/>
-          <w:b/>
-          <w:color w:val="000000"/>
-          <w:sz w:val="26"/>
-          <w:szCs w:val="26"/>
-          <w:u w:val="single"/>
-          <w:rtl/>
-        </w:rPr>
-        <w:t xml:space="preserve"> </w:t>
-      </w:r>
-      <w:r>
-        <w:rPr>
-          <w:rFonts w:ascii="David" w:eastAsia="David" w:hAnsi="David"/>
-          <w:sz w:val="26"/>
-          <w:szCs w:val="26"/>
-          <w:u w:val="single"/>
-        </w:rPr>
-        <w:t>{speakers}</w:t>
-      </w:r>
-      <w:r>
-        <w:rPr>
-          <w:rFonts w:ascii="David" w:eastAsia="David" w:hAnsi="David" w:hint="cs"/>
-          <w:b/>
-          <w:color w:val="000000"/>
-          <w:sz w:val="26"/>
-          <w:szCs w:val="26"/>
-          <w:u w:val="single"/>
-          <w:rtl/>
-        </w:rPr>
-        <w:t>,</w:t>
+        <w:t>דוברים</w:t>
       </w:r>
       <w:r>
         <w:rPr>
@@ -77,16 +44,42 @@
           <w:u w:val="single"/>
           <w:rtl/>
         </w:rPr>
-        <w:t xml:space="preserve"> זמן הקלטה:</w:t>
+        <w:t xml:space="preserve">: </w:t>
       </w:r>
       <w:r>
         <w:rPr>
           <w:rFonts w:ascii="David" w:eastAsia="David" w:hAnsi="David"/>
+          <w:bCs/>
+          <w:color w:val="000000"/>
           <w:sz w:val="26"/>
           <w:szCs w:val="26"/>
           <w:u w:val="single"/>
-        </w:rPr>
-        <w:t xml:space="preserve">{duration} </w:t>
+          <w:rtl/>
+        </w:rPr>
+        <w:t>{</w:t>
+      </w:r>
+      <w:r>
+        <w:rPr>
+          <w:rFonts w:ascii="David" w:eastAsia="David" w:hAnsi="David"/>
+          <w:bCs/>
+          <w:color w:val="000000"/>
+          <w:sz w:val="26"/>
+          <w:szCs w:val="26"/>
+          <w:u w:val="single"/>
+        </w:rPr>
+        <w:t>speakers</w:t>
+      </w:r>
+      <w:r>
+        <w:rPr>
+          <w:rFonts w:ascii="David" w:eastAsia="David" w:hAnsi="David"/>
+          <w:bCs/>
+          <w:color w:val="000000"/>
+          <w:sz w:val="26"/>
+          <w:szCs w:val="26"/>
+          <w:u w:val="single"/>
+          <w:rtl/>
+        </w:rPr>
+        <w:t>},</w:t>
       </w:r>
       <w:r>
         <w:rPr>
@@ -98,7 +91,42 @@
           <w:u w:val="single"/>
           <w:rtl/>
         </w:rPr>
-        <w:t xml:space="preserve"> דקות</w:t>
+        <w:t xml:space="preserve"> זמן הקלטה:</w:t>
+      </w:r>
+      <w:r>
+        <w:rPr>
+          <w:rFonts w:ascii="David" w:eastAsia="David" w:hAnsi="David"/>
+          <w:bCs/>
+          <w:color w:val="000000"/>
+          <w:sz w:val="26"/>
+          <w:szCs w:val="26"/>
+          <w:u w:val="single"/>
+          <w:rtl/>
+        </w:rPr>
+        <w:t>{</w:t>
+      </w:r>
+      <w:r>
+        <w:rPr>
+          <w:rFonts w:ascii="David" w:eastAsia="David" w:hAnsi="David"/>
+          <w:bCs/>
+          <w:color w:val="000000"/>
+          <w:sz w:val="26"/>
+          <w:szCs w:val="26"/>
+          <w:u w:val="single"/>
+        </w:rPr>
+        <w:t>duration</w:t>
+      </w:r>
+      <w:r>
+        <w:rPr>
+          <w:rFonts w:ascii="David" w:eastAsia="David" w:hAnsi="David"/>
+          <w:b/>
+          <w:color w:val="000000"/>
+          <w:sz w:val="26"/>
+          <w:szCs w:val="26"/>
+          <w:u w:val="single"/>
+          <w:rtl/>
+        </w:rPr>
+        <w:t>}  דקות</w:t>
       </w:r>
     </w:p>
     <w:p>
@@ -176,47 +204,37 @@
         <w:ind w:left="1134" w:hanging="1134"/>
         <w:jc w:val="both"/>
         <w:rPr>
+          <w:sz w:val="26"/>
+          <w:szCs w:val="26"/>
+        </w:rPr>
+      </w:pPr>
+      <w:r>
+        <w:rPr>
           <w:rFonts w:ascii="David" w:hAnsi="David"/>
           <w:sz w:val="26"/>
           <w:szCs w:val="26"/>
-        </w:rPr>
-      </w:pPr>
+          <w:rtl/>
+        </w:rPr>
+        <w:t>{/</w:t>
+      </w:r>
+      <w:proofErr w:type="spellStart"/>
       <w:r>
         <w:rPr>
           <w:rFonts w:ascii="David" w:hAnsi="David"/>
           <w:sz w:val="26"/>
           <w:szCs w:val="26"/>
+        </w:rPr>
+        <w:t>formattedBlocks</w:t>
+      </w:r>
+      <w:proofErr w:type="spellEnd"/>
+      <w:r>
+        <w:rPr>
+          <w:rFonts w:ascii="David" w:hAnsi="David"/>
+          <w:sz w:val="26"/>
+          <w:szCs w:val="26"/>
           <w:rtl/>
         </w:rPr>
-        <w:t>{/</w:t>
-      </w:r>
-      <w:proofErr w:type="spellStart"/>
-      <w:r>
-        <w:rPr>
-          <w:rFonts w:ascii="David" w:hAnsi="David"/>
-          <w:sz w:val="26"/>
-          <w:szCs w:val="26"/>
-        </w:rPr>
-        <w:t>formattedBlocks</w:t>
-      </w:r>
-      <w:proofErr w:type="spellEnd"/>
-      <w:r>
-        <w:rPr>
-          <w:rFonts w:ascii="David" w:hAnsi="David"/>
-          <w:sz w:val="26"/>
-          <w:szCs w:val="26"/>
-          <w:rtl/>
-        </w:rPr>
-        <w:t>}</w:t>
-      </w:r>
-      <w:r>
-        <w:rPr>
-          <w:rFonts w:ascii="David" w:hAnsi="David"/>
-          <w:sz w:val="26"/>
-          <w:szCs w:val="26"/>
-          <w:rtl/>
-        </w:rPr>
-        <w:t xml:space="preserve"> </w:t>
+        <w:t xml:space="preserve">} </w:t>
       </w:r>
     </w:p>
     <w:p>
@@ -548,19 +566,7 @@
         <w:u w:val="single"/>
         <w:rtl/>
       </w:rPr>
-      <w:t>שם הקובץ:</w:t>
-    </w:r>
-    <w:r>
-      <w:rPr>
-        <w:rFonts w:asciiTheme="minorHAnsi" w:eastAsia="Calibri" w:hAnsiTheme="minorHAnsi" w:cstheme="minorHAnsi"/>
-        <w:b/>
-        <w:color w:val="000000"/>
-        <w:sz w:val="28"/>
-        <w:szCs w:val="28"/>
-        <w:u w:val="single"/>
-        <w:rtl/>
-      </w:rPr>
-      <w:t xml:space="preserve"> </w:t>
+      <w:t xml:space="preserve">שם הקובץ: </w:t>
     </w:r>
     <w:r>
       <w:rPr>

</xml_diff>

<commit_message>
Complete system rewrite: Node.js/React/PostgreSQL
- Backend: Express.js with TypeScript
- Frontend: Next.js with React and TypeScript
- Database: PostgreSQL with migrations
- Features: USB pedal support, waveform visualization, virtual scrolling
- Deployment: Docker/PM2 with automated scripts
- Security: JWT authentication, permission-based access
- Performance: Handles files up to 5GB with chunked processing
- Complete deployment documentation and scripts for DigitalOcean
</commit_message>
<xml_diff>
--- a/transcription-system/backend/templates/hebrew-export-template.docx
+++ b/transcription-system/backend/templates/hebrew-export-template.docx
@@ -14,14 +14,59 @@
         </w:pBdr>
         <w:spacing w:line="480" w:lineRule="exact"/>
         <w:rPr>
+          <w:rFonts w:ascii="David" w:eastAsia="David" w:hAnsi="David" w:hint="cs"/>
+          <w:b/>
+          <w:color w:val="000000"/>
+          <w:sz w:val="26"/>
+          <w:szCs w:val="26"/>
+          <w:u w:val="single"/>
+        </w:rPr>
+      </w:pPr>
+      <w:r>
+        <w:rPr>
           <w:rFonts w:ascii="David" w:eastAsia="David" w:hAnsi="David"/>
           <w:b/>
           <w:color w:val="000000"/>
           <w:sz w:val="26"/>
           <w:szCs w:val="26"/>
           <w:u w:val="single"/>
-        </w:rPr>
-      </w:pPr>
+          <w:rtl/>
+        </w:rPr>
+        <w:t>דוברים:</w:t>
+      </w:r>
+      <w:r>
+        <w:rPr>
+          <w:rFonts w:ascii="David" w:eastAsia="David" w:hAnsi="David" w:hint="cs"/>
+          <w:b/>
+          <w:color w:val="000000"/>
+          <w:sz w:val="26"/>
+          <w:szCs w:val="26"/>
+          <w:u w:val="single"/>
+          <w:rtl/>
+        </w:rPr>
+        <w:t xml:space="preserve"> </w:t>
+      </w:r>
+      <w:r>
+        <w:rPr>
+          <w:rFonts w:ascii="David" w:eastAsia="David" w:hAnsi="David"/>
+          <w:sz w:val="26"/>
+          <w:szCs w:val="26"/>
+          <w:u w:val="single"/>
+        </w:rPr>
+        <w:t>{speakers}</w:t>
+      </w:r>
+      <w:r>
+        <w:rPr>
+          <w:rFonts w:ascii="David" w:eastAsia="David" w:hAnsi="David" w:hint="cs"/>
+          <w:b/>
+          <w:color w:val="000000"/>
+          <w:sz w:val="26"/>
+          <w:szCs w:val="26"/>
+          <w:u w:val="single"/>
+          <w:rtl/>
+        </w:rPr>
+        <w:t>,</w:t>
+      </w:r>
       <w:r>
         <w:rPr>
           <w:rFonts w:ascii="David" w:eastAsia="David" w:hAnsi="David"/>
@@ -32,7 +77,28 @@
           <w:u w:val="single"/>
           <w:rtl/>
         </w:rPr>
-        <w:t>דוברים</w:t>
+        <w:t xml:space="preserve"> זמן הקלטה:</w:t>
+      </w:r>
+      <w:r>
+        <w:rPr>
+          <w:rFonts w:ascii="David" w:eastAsia="David" w:hAnsi="David"/>
+          <w:sz w:val="26"/>
+          <w:szCs w:val="26"/>
+          <w:u w:val="single"/>
+        </w:rPr>
+        <w:t xml:space="preserve">{duration} </w:t>
+      </w:r>
+      <w:r>
+        <w:rPr>
+          <w:rFonts w:ascii="David" w:eastAsia="David" w:hAnsi="David" w:hint="cs"/>
+          <w:b/>
+          <w:color w:val="000000"/>
+          <w:sz w:val="26"/>
+          <w:szCs w:val="26"/>
+          <w:u w:val="single"/>
+          <w:rtl/>
+        </w:rPr>
+        <w:t xml:space="preserve"> </w:t>
       </w:r>
       <w:r>
         <w:rPr>
@@ -44,89 +110,7 @@
           <w:u w:val="single"/>
           <w:rtl/>
         </w:rPr>
-        <w:t xml:space="preserve">: </w:t>
-      </w:r>
-      <w:r>
-        <w:rPr>
-          <w:rFonts w:ascii="David" w:eastAsia="David" w:hAnsi="David"/>
-          <w:bCs/>
-          <w:color w:val="000000"/>
-          <w:sz w:val="26"/>
-          <w:szCs w:val="26"/>
-          <w:u w:val="single"/>
-          <w:rtl/>
-        </w:rPr>
-        <w:t>{</w:t>
-      </w:r>
-      <w:r>
-        <w:rPr>
-          <w:rFonts w:ascii="David" w:eastAsia="David" w:hAnsi="David"/>
-          <w:bCs/>
-          <w:color w:val="000000"/>
-          <w:sz w:val="26"/>
-          <w:szCs w:val="26"/>
-          <w:u w:val="single"/>
-        </w:rPr>
-        <w:t>speakers</w:t>
-      </w:r>
-      <w:r>
-        <w:rPr>
-          <w:rFonts w:ascii="David" w:eastAsia="David" w:hAnsi="David"/>
-          <w:bCs/>
-          <w:color w:val="000000"/>
-          <w:sz w:val="26"/>
-          <w:szCs w:val="26"/>
-          <w:u w:val="single"/>
-          <w:rtl/>
-        </w:rPr>
-        <w:t>},</w:t>
-      </w:r>
-      <w:r>
-        <w:rPr>
-          <w:rFonts w:ascii="David" w:eastAsia="David" w:hAnsi="David"/>
-          <w:b/>
-          <w:color w:val="000000"/>
-          <w:sz w:val="26"/>
-          <w:szCs w:val="26"/>
-          <w:u w:val="single"/>
-          <w:rtl/>
-        </w:rPr>
-        <w:t xml:space="preserve"> זמן הקלטה:</w:t>
-      </w:r>
-      <w:r>
-        <w:rPr>
-          <w:rFonts w:ascii="David" w:eastAsia="David" w:hAnsi="David"/>
-          <w:bCs/>
-          <w:color w:val="000000"/>
-          <w:sz w:val="26"/>
-          <w:szCs w:val="26"/>
-          <w:u w:val="single"/>
-          <w:rtl/>
-        </w:rPr>
-        <w:t>{</w:t>
-      </w:r>
-      <w:r>
-        <w:rPr>
-          <w:rFonts w:ascii="David" w:eastAsia="David" w:hAnsi="David"/>
-          <w:bCs/>
-          <w:color w:val="000000"/>
-          <w:sz w:val="26"/>
-          <w:szCs w:val="26"/>
-          <w:u w:val="single"/>
-        </w:rPr>
-        <w:t>duration</w:t>
-      </w:r>
-      <w:r>
-        <w:rPr>
-          <w:rFonts w:ascii="David" w:eastAsia="David" w:hAnsi="David"/>
-          <w:b/>
-          <w:color w:val="000000"/>
-          <w:sz w:val="26"/>
-          <w:szCs w:val="26"/>
-          <w:u w:val="single"/>
-          <w:rtl/>
-        </w:rPr>
-        <w:t>}  דקות</w:t>
+        <w:t>דקות</w:t>
       </w:r>
     </w:p>
     <w:p>
@@ -204,6 +188,7 @@
         <w:ind w:left="1134" w:hanging="1134"/>
         <w:jc w:val="both"/>
         <w:rPr>
+          <w:rFonts w:ascii="David" w:hAnsi="David"/>
           <w:sz w:val="26"/>
           <w:szCs w:val="26"/>
         </w:rPr>
@@ -234,7 +219,16 @@
           <w:szCs w:val="26"/>
           <w:rtl/>
         </w:rPr>
-        <w:t xml:space="preserve">} </w:t>
+        <w:t>}</w:t>
+      </w:r>
+      <w:r>
+        <w:rPr>
+          <w:rFonts w:ascii="David" w:hAnsi="David"/>
+          <w:sz w:val="26"/>
+          <w:szCs w:val="26"/>
+          <w:rtl/>
+        </w:rPr>
+        <w:t xml:space="preserve"> </w:t>
       </w:r>
     </w:p>
     <w:p>
@@ -566,7 +560,19 @@
         <w:u w:val="single"/>
         <w:rtl/>
       </w:rPr>
-      <w:t xml:space="preserve">שם הקובץ: </w:t>
+      <w:t>שם הקובץ:</w:t>
+    </w:r>
+    <w:r>
+      <w:rPr>
+        <w:rFonts w:asciiTheme="minorHAnsi" w:eastAsia="Calibri" w:hAnsiTheme="minorHAnsi" w:cstheme="minorHAnsi"/>
+        <w:b/>
+        <w:color w:val="000000"/>
+        <w:sz w:val="28"/>
+        <w:szCs w:val="28"/>
+        <w:u w:val="single"/>
+        <w:rtl/>
+      </w:rPr>
+      <w:t xml:space="preserve"> </w:t>
     </w:r>
     <w:r>
       <w:rPr>

</xml_diff>

<commit_message>
fix: Improve navigation UI - arrows inside container, consistent collapse toggles, silver divider
</commit_message>
<xml_diff>
--- a/transcription-system/backend/templates/hebrew-export-template.docx
+++ b/transcription-system/backend/templates/hebrew-export-template.docx
@@ -14,7 +14,7 @@
         </w:pBdr>
         <w:spacing w:line="480" w:lineRule="exact"/>
         <w:rPr>
-          <w:rFonts w:ascii="David" w:eastAsia="David" w:hAnsi="David" w:hint="cs"/>
+          <w:rFonts w:ascii="David" w:eastAsia="David" w:hAnsi="David"/>
           <w:b/>
           <w:color w:val="000000"/>
           <w:sz w:val="26"/>
@@ -1831,28 +1831,28 @@
 </file>
 
 <file path=customXml/item1.xml><?xml version="1.0" encoding="utf-8"?>
+<b:Sources xmlns:b="http://schemas.openxmlformats.org/officeDocument/2006/bibliography" xmlns="http://schemas.openxmlformats.org/officeDocument/2006/bibliography" SelectedStyle="\APASixthEditionOfficeOnline.xsl" StyleName="APA" Version="6"/>
+</file>
+
+<file path=customXml/item2.xml><?xml version="1.0" encoding="utf-8"?>
 <go:gDocsCustomXmlDataStorage xmlns:go="http://customooxmlschemas.google.com/" xmlns:r="http://schemas.openxmlformats.org/officeDocument/2006/relationships" uri="GoogleDocsCustomDataVersion1">
   <go:docsCustomData xmlns:go="http://customooxmlschemas.google.com/" roundtripDataSignature="AMtx7miVHOB//xw2Oh/8SxkALrauU0HCCA==">AMUW2mVQr7id2nMopaail3XySndF19Tk1YTCRGH5OPyw9WFglsN5qRlMZqaegZkeksLp783tJWEZwP78nlo2zbn6qO/o+TyJ30WfQrmFYnIC7Ofd/QaUH9A=</go:docsCustomData>
 </go:gDocsCustomXmlDataStorage>
 </file>
 
-<file path=customXml/item2.xml><?xml version="1.0" encoding="utf-8"?>
-<b:Sources xmlns:b="http://schemas.openxmlformats.org/officeDocument/2006/bibliography" xmlns="http://schemas.openxmlformats.org/officeDocument/2006/bibliography" SelectedStyle="\APASixthEditionOfficeOnline.xsl" StyleName="APA" Version="6"/>
+<file path=customXml/itemProps1.xml><?xml version="1.0" encoding="utf-8"?>
+<ds:datastoreItem xmlns:ds="http://schemas.openxmlformats.org/officeDocument/2006/customXml" ds:itemID="{A27757CB-2403-437A-AA7C-6DDC7FC0035B}">
+  <ds:schemaRefs>
+    <ds:schemaRef ds:uri="http://schemas.openxmlformats.org/officeDocument/2006/bibliography"/>
+  </ds:schemaRefs>
+</ds:datastoreItem>
 </file>
 
-<file path=customXml/itemProps1.xml><?xml version="1.0" encoding="utf-8"?>
+<file path=customXml/itemProps2.xml><?xml version="1.0" encoding="utf-8"?>
 <ds:datastoreItem xmlns:ds="http://schemas.openxmlformats.org/officeDocument/2006/customXml" ds:itemID="{11111111-1234-1234-1234-123412341234}">
   <ds:schemaRefs>
     <ds:schemaRef ds:uri="http://customooxmlschemas.google.com/"/>
     <ds:schemaRef ds:uri="http://schemas.openxmlformats.org/officeDocument/2006/relationships"/>
   </ds:schemaRefs>
 </ds:datastoreItem>
-</file>
-
-<file path=customXml/itemProps2.xml><?xml version="1.0" encoding="utf-8"?>
-<ds:datastoreItem xmlns:ds="http://schemas.openxmlformats.org/officeDocument/2006/customXml" ds:itemID="{A27757CB-2403-437A-AA7C-6DDC7FC0035B}">
-  <ds:schemaRefs>
-    <ds:schemaRef ds:uri="http://schemas.openxmlformats.org/officeDocument/2006/bibliography"/>
-  </ds:schemaRefs>
-</ds:datastoreItem>
 </file>
</xml_diff>